<commit_message>
perfecting my portfolio website
</commit_message>
<xml_diff>
--- a/Creating React App.docx
+++ b/Creating React App.docx
@@ -27,6 +27,8 @@
         </w:rPr>
         <w:t>1 15:00</w:t>
       </w:r>
+      <w:bookmarkStart w:id="0" w:name="_GoBack"/>
+      <w:bookmarkEnd w:id="0"/>
     </w:p>
     <w:p>
       <w:pPr>
@@ -51,85 +53,303 @@
         <w:rPr>
           <w:lang w:val="en-US"/>
         </w:rPr>
-        <w:t xml:space="preserve">1 we first delete everything inside the Public and SrC folders </w:t>
-      </w:r>
-    </w:p>
-    <w:p>
-      <w:pPr>
-        <w:rPr>
-          <w:lang w:val="en-US"/>
-        </w:rPr>
-      </w:pPr>
-      <w:r>
-        <w:rPr>
-          <w:lang w:val="en-US"/>
-        </w:rPr>
-        <w:t xml:space="preserve">2 We copy the Assets into the Src folder </w:t>
-      </w:r>
-    </w:p>
-    <w:p>
-      <w:pPr>
-        <w:rPr>
-          <w:lang w:val="en-US"/>
-        </w:rPr>
-      </w:pPr>
-      <w:r>
-        <w:rPr>
-          <w:lang w:val="en-US"/>
-        </w:rPr>
-        <w:t>3 Only index.html was in the public folder and the only thing in the body was a Div with an id of root</w:t>
-      </w:r>
-    </w:p>
-    <w:p>
-      <w:pPr>
-        <w:rPr>
-          <w:lang w:val="en-US"/>
-        </w:rPr>
-      </w:pPr>
-      <w:r>
-        <w:rPr>
-          <w:lang w:val="en-US"/>
-        </w:rPr>
-        <w:t xml:space="preserve">4 inside the src folder we have App.jsx,index.css,index.js </w:t>
-      </w:r>
-    </w:p>
-    <w:p>
-      <w:pPr>
-        <w:rPr>
-          <w:lang w:val="en-US"/>
-        </w:rPr>
-      </w:pPr>
-      <w:r>
-        <w:rPr>
-          <w:lang w:val="en-US"/>
-        </w:rPr>
-        <w:t>5 inside the src folder we have an asset folder that contains all our images audio e.t.c</w:t>
-      </w:r>
-    </w:p>
-    <w:p>
-      <w:pPr>
-        <w:rPr>
-          <w:lang w:val="en-US"/>
-        </w:rPr>
-      </w:pPr>
-      <w:r>
-        <w:rPr>
-          <w:lang w:val="en-US"/>
-        </w:rPr>
-        <w:t xml:space="preserve">6 inside the src folder we have a component folder that contains all our tools or section e.g header section footer section e.t.c </w:t>
-      </w:r>
-    </w:p>
-    <w:p>
-      <w:pPr>
-        <w:rPr>
-          <w:lang w:val="en-US"/>
-        </w:rPr>
-      </w:pPr>
-      <w:r>
-        <w:rPr>
-          <w:lang w:val="en-US"/>
-        </w:rPr>
-        <w:t xml:space="preserve">7 Every browser has its own default Css </w:t>
+        <w:t xml:space="preserve">1 we first delete everything inside the Public and </w:t>
+      </w:r>
+      <w:proofErr w:type="spellStart"/>
+      <w:r>
+        <w:rPr>
+          <w:lang w:val="en-US"/>
+        </w:rPr>
+        <w:t>SrC</w:t>
+      </w:r>
+      <w:proofErr w:type="spellEnd"/>
+      <w:r>
+        <w:rPr>
+          <w:lang w:val="en-US"/>
+        </w:rPr>
+        <w:t xml:space="preserve"> folders </w:t>
+      </w:r>
+    </w:p>
+    <w:p>
+      <w:pPr>
+        <w:rPr>
+          <w:b/>
+          <w:lang w:val="en-US"/>
+        </w:rPr>
+      </w:pPr>
+      <w:r>
+        <w:rPr>
+          <w:b/>
+          <w:lang w:val="en-US"/>
+        </w:rPr>
+        <w:t xml:space="preserve">Note: without your </w:t>
+      </w:r>
+      <w:proofErr w:type="spellStart"/>
+      <w:r>
+        <w:rPr>
+          <w:b/>
+          <w:lang w:val="en-US"/>
+        </w:rPr>
+        <w:t>manifest.json</w:t>
+      </w:r>
+      <w:proofErr w:type="spellEnd"/>
+      <w:r>
+        <w:rPr>
+          <w:b/>
+          <w:lang w:val="en-US"/>
+        </w:rPr>
+        <w:t xml:space="preserve"> folder favicons </w:t>
+      </w:r>
+      <w:proofErr w:type="spellStart"/>
+      <w:r>
+        <w:rPr>
+          <w:b/>
+          <w:lang w:val="en-US"/>
+        </w:rPr>
+        <w:t>wont</w:t>
+      </w:r>
+      <w:proofErr w:type="spellEnd"/>
+      <w:r>
+        <w:rPr>
+          <w:b/>
+          <w:lang w:val="en-US"/>
+        </w:rPr>
+        <w:t xml:space="preserve"> work so don’t delete that folder. Don’t delete the favicon link in your index.html and don’t delete the </w:t>
+      </w:r>
+      <w:proofErr w:type="spellStart"/>
+      <w:r>
+        <w:rPr>
+          <w:b/>
+          <w:lang w:val="en-US"/>
+        </w:rPr>
+        <w:t>manifest.json</w:t>
+      </w:r>
+      <w:proofErr w:type="spellEnd"/>
+      <w:r>
+        <w:rPr>
+          <w:b/>
+          <w:lang w:val="en-US"/>
+        </w:rPr>
+        <w:t xml:space="preserve"> link too </w:t>
+      </w:r>
+      <w:r>
+        <w:rPr>
+          <w:b/>
+          <w:lang w:val="en-US"/>
+        </w:rPr>
+        <w:t>if you want to add favicons add it into the public folder and the name must be favicons.io</w:t>
+      </w:r>
+    </w:p>
+    <w:p>
+      <w:pPr>
+        <w:rPr>
+          <w:lang w:val="en-US"/>
+        </w:rPr>
+      </w:pPr>
+      <w:r>
+        <w:rPr>
+          <w:lang w:val="en-US"/>
+        </w:rPr>
+        <w:t xml:space="preserve">2 We copy the Assets into the </w:t>
+      </w:r>
+      <w:proofErr w:type="spellStart"/>
+      <w:r>
+        <w:rPr>
+          <w:lang w:val="en-US"/>
+        </w:rPr>
+        <w:t>Src</w:t>
+      </w:r>
+      <w:proofErr w:type="spellEnd"/>
+      <w:r>
+        <w:rPr>
+          <w:lang w:val="en-US"/>
+        </w:rPr>
+        <w:t xml:space="preserve"> folder </w:t>
+      </w:r>
+    </w:p>
+    <w:p>
+      <w:pPr>
+        <w:rPr>
+          <w:lang w:val="en-US"/>
+        </w:rPr>
+      </w:pPr>
+      <w:r>
+        <w:rPr>
+          <w:lang w:val="en-US"/>
+        </w:rPr>
+        <w:t xml:space="preserve">3 Only index.html was in the public folder and the only thing in the body was a </w:t>
+      </w:r>
+      <w:proofErr w:type="spellStart"/>
+      <w:r>
+        <w:rPr>
+          <w:lang w:val="en-US"/>
+        </w:rPr>
+        <w:t>Div</w:t>
+      </w:r>
+      <w:proofErr w:type="spellEnd"/>
+      <w:r>
+        <w:rPr>
+          <w:lang w:val="en-US"/>
+        </w:rPr>
+        <w:t xml:space="preserve"> with an id of root</w:t>
+      </w:r>
+    </w:p>
+    <w:p>
+      <w:pPr>
+        <w:rPr>
+          <w:lang w:val="en-US"/>
+        </w:rPr>
+      </w:pPr>
+      <w:r>
+        <w:rPr>
+          <w:lang w:val="en-US"/>
+        </w:rPr>
+        <w:t xml:space="preserve">4 inside the </w:t>
+      </w:r>
+      <w:proofErr w:type="spellStart"/>
+      <w:r>
+        <w:rPr>
+          <w:lang w:val="en-US"/>
+        </w:rPr>
+        <w:t>src</w:t>
+      </w:r>
+      <w:proofErr w:type="spellEnd"/>
+      <w:r>
+        <w:rPr>
+          <w:lang w:val="en-US"/>
+        </w:rPr>
+        <w:t xml:space="preserve"> folder we have App.jsx</w:t>
+      </w:r>
+      <w:proofErr w:type="gramStart"/>
+      <w:r>
+        <w:rPr>
+          <w:lang w:val="en-US"/>
+        </w:rPr>
+        <w:t>,index.css,index.js</w:t>
+      </w:r>
+      <w:proofErr w:type="gramEnd"/>
+      <w:r>
+        <w:rPr>
+          <w:lang w:val="en-US"/>
+        </w:rPr>
+        <w:t xml:space="preserve"> </w:t>
+      </w:r>
+    </w:p>
+    <w:p>
+      <w:pPr>
+        <w:rPr>
+          <w:lang w:val="en-US"/>
+        </w:rPr>
+      </w:pPr>
+      <w:r>
+        <w:rPr>
+          <w:lang w:val="en-US"/>
+        </w:rPr>
+        <w:t xml:space="preserve">5 inside the </w:t>
+      </w:r>
+      <w:proofErr w:type="spellStart"/>
+      <w:r>
+        <w:rPr>
+          <w:lang w:val="en-US"/>
+        </w:rPr>
+        <w:t>src</w:t>
+      </w:r>
+      <w:proofErr w:type="spellEnd"/>
+      <w:r>
+        <w:rPr>
+          <w:lang w:val="en-US"/>
+        </w:rPr>
+        <w:t xml:space="preserve"> folder we have an asset folder that contains all our images audio </w:t>
+      </w:r>
+      <w:proofErr w:type="spellStart"/>
+      <w:r>
+        <w:rPr>
+          <w:lang w:val="en-US"/>
+        </w:rPr>
+        <w:t>e.t.c</w:t>
+      </w:r>
+      <w:proofErr w:type="spellEnd"/>
+    </w:p>
+    <w:p>
+      <w:pPr>
+        <w:rPr>
+          <w:lang w:val="en-US"/>
+        </w:rPr>
+      </w:pPr>
+      <w:r>
+        <w:rPr>
+          <w:lang w:val="en-US"/>
+        </w:rPr>
+        <w:t xml:space="preserve">6 inside the </w:t>
+      </w:r>
+      <w:proofErr w:type="spellStart"/>
+      <w:r>
+        <w:rPr>
+          <w:lang w:val="en-US"/>
+        </w:rPr>
+        <w:t>src</w:t>
+      </w:r>
+      <w:proofErr w:type="spellEnd"/>
+      <w:r>
+        <w:rPr>
+          <w:lang w:val="en-US"/>
+        </w:rPr>
+        <w:t xml:space="preserve"> folder we have a component folder that contains all our tools or section </w:t>
+      </w:r>
+      <w:proofErr w:type="spellStart"/>
+      <w:r>
+        <w:rPr>
+          <w:lang w:val="en-US"/>
+        </w:rPr>
+        <w:t>e.g</w:t>
+      </w:r>
+      <w:proofErr w:type="spellEnd"/>
+      <w:r>
+        <w:rPr>
+          <w:lang w:val="en-US"/>
+        </w:rPr>
+        <w:t xml:space="preserve"> header section footer section </w:t>
+      </w:r>
+      <w:proofErr w:type="spellStart"/>
+      <w:r>
+        <w:rPr>
+          <w:lang w:val="en-US"/>
+        </w:rPr>
+        <w:t>e.t.c</w:t>
+      </w:r>
+      <w:proofErr w:type="spellEnd"/>
+      <w:r>
+        <w:rPr>
+          <w:lang w:val="en-US"/>
+        </w:rPr>
+        <w:t xml:space="preserve"> </w:t>
+      </w:r>
+    </w:p>
+    <w:p>
+      <w:pPr>
+        <w:rPr>
+          <w:lang w:val="en-US"/>
+        </w:rPr>
+      </w:pPr>
+      <w:r>
+        <w:rPr>
+          <w:lang w:val="en-US"/>
+        </w:rPr>
+        <w:t xml:space="preserve">7 Every browser has its own default </w:t>
+      </w:r>
+      <w:proofErr w:type="spellStart"/>
+      <w:r>
+        <w:rPr>
+          <w:lang w:val="en-US"/>
+        </w:rPr>
+        <w:t>Css</w:t>
+      </w:r>
+      <w:proofErr w:type="spellEnd"/>
+      <w:r>
+        <w:rPr>
+          <w:lang w:val="en-US"/>
+        </w:rPr>
+        <w:t xml:space="preserve"> </w:t>
       </w:r>
     </w:p>
     <w:p>
@@ -187,6 +407,7 @@
         </w:rPr>
         <w:t xml:space="preserve">    </w:t>
       </w:r>
+      <w:proofErr w:type="gramStart"/>
       <w:r>
         <w:rPr>
           <w:rFonts w:ascii="Consolas" w:eastAsia="Times New Roman" w:hAnsi="Consolas" w:cs="Times New Roman"/>
@@ -207,6 +428,7 @@
         </w:rPr>
         <w:t>:</w:t>
       </w:r>
+      <w:proofErr w:type="gramEnd"/>
       <w:r>
         <w:rPr>
           <w:rFonts w:ascii="Consolas" w:eastAsia="Times New Roman" w:hAnsi="Consolas" w:cs="Times New Roman"/>
@@ -250,6 +472,7 @@
         </w:rPr>
         <w:t xml:space="preserve">    </w:t>
       </w:r>
+      <w:proofErr w:type="gramStart"/>
       <w:r>
         <w:rPr>
           <w:rFonts w:ascii="Consolas" w:eastAsia="Times New Roman" w:hAnsi="Consolas" w:cs="Times New Roman"/>
@@ -270,6 +493,7 @@
         </w:rPr>
         <w:t>:</w:t>
       </w:r>
+      <w:proofErr w:type="gramEnd"/>
       <w:r>
         <w:rPr>
           <w:rFonts w:ascii="Consolas" w:eastAsia="Times New Roman" w:hAnsi="Consolas" w:cs="Times New Roman"/>
@@ -313,6 +537,7 @@
         </w:rPr>
         <w:t xml:space="preserve">    </w:t>
       </w:r>
+      <w:proofErr w:type="gramStart"/>
       <w:r>
         <w:rPr>
           <w:rFonts w:ascii="Consolas" w:eastAsia="Times New Roman" w:hAnsi="Consolas" w:cs="Times New Roman"/>
@@ -333,6 +558,7 @@
         </w:rPr>
         <w:t>:</w:t>
       </w:r>
+      <w:proofErr w:type="gramEnd"/>
       <w:r>
         <w:rPr>
           <w:rFonts w:ascii="Consolas" w:eastAsia="Times New Roman" w:hAnsi="Consolas" w:cs="Times New Roman"/>
@@ -376,6 +602,7 @@
         </w:rPr>
         <w:t xml:space="preserve">    </w:t>
       </w:r>
+      <w:proofErr w:type="gramStart"/>
       <w:r>
         <w:rPr>
           <w:rFonts w:ascii="Consolas" w:eastAsia="Times New Roman" w:hAnsi="Consolas" w:cs="Times New Roman"/>
@@ -386,6 +613,7 @@
         </w:rPr>
         <w:t>outline</w:t>
       </w:r>
+      <w:proofErr w:type="gramEnd"/>
       <w:r>
         <w:rPr>
           <w:rFonts w:ascii="Consolas" w:eastAsia="Times New Roman" w:hAnsi="Consolas" w:cs="Times New Roman"/>
@@ -439,6 +667,7 @@
         </w:rPr>
         <w:t xml:space="preserve">    </w:t>
       </w:r>
+      <w:proofErr w:type="gramStart"/>
       <w:r>
         <w:rPr>
           <w:rFonts w:ascii="Consolas" w:eastAsia="Times New Roman" w:hAnsi="Consolas" w:cs="Times New Roman"/>
@@ -449,6 +678,7 @@
         </w:rPr>
         <w:t>box-sizing</w:t>
       </w:r>
+      <w:proofErr w:type="gramEnd"/>
       <w:r>
         <w:rPr>
           <w:rFonts w:ascii="Consolas" w:eastAsia="Times New Roman" w:hAnsi="Consolas" w:cs="Times New Roman"/>
@@ -502,6 +732,7 @@
         </w:rPr>
         <w:t xml:space="preserve">    </w:t>
       </w:r>
+      <w:proofErr w:type="gramStart"/>
       <w:r>
         <w:rPr>
           <w:rFonts w:ascii="Consolas" w:eastAsia="Times New Roman" w:hAnsi="Consolas" w:cs="Times New Roman"/>
@@ -512,6 +743,7 @@
         </w:rPr>
         <w:t>list-style</w:t>
       </w:r>
+      <w:proofErr w:type="gramEnd"/>
       <w:r>
         <w:rPr>
           <w:rFonts w:ascii="Consolas" w:eastAsia="Times New Roman" w:hAnsi="Consolas" w:cs="Times New Roman"/>
@@ -565,6 +797,7 @@
         </w:rPr>
         <w:t xml:space="preserve">    </w:t>
       </w:r>
+      <w:proofErr w:type="gramStart"/>
       <w:r>
         <w:rPr>
           <w:rFonts w:ascii="Consolas" w:eastAsia="Times New Roman" w:hAnsi="Consolas" w:cs="Times New Roman"/>
@@ -575,6 +808,7 @@
         </w:rPr>
         <w:t>text-decoration</w:t>
       </w:r>
+      <w:proofErr w:type="gramEnd"/>
       <w:r>
         <w:rPr>
           <w:rFonts w:ascii="Consolas" w:eastAsia="Times New Roman" w:hAnsi="Consolas" w:cs="Times New Roman"/>
@@ -639,7 +873,21 @@
         <w:rPr>
           <w:lang w:val="en-US"/>
         </w:rPr>
-        <w:t xml:space="preserve"> Using *{} helps you remove your browsers default css and set it with yours </w:t>
+        <w:t xml:space="preserve"> Using *{} helps you remove your browsers default </w:t>
+      </w:r>
+      <w:proofErr w:type="spellStart"/>
+      <w:r>
+        <w:rPr>
+          <w:lang w:val="en-US"/>
+        </w:rPr>
+        <w:t>css</w:t>
+      </w:r>
+      <w:proofErr w:type="spellEnd"/>
+      <w:r>
+        <w:rPr>
+          <w:lang w:val="en-US"/>
+        </w:rPr>
+        <w:t xml:space="preserve"> and set it with yours </w:t>
       </w:r>
     </w:p>
     <w:p>
@@ -685,39 +933,161 @@
         <w:rPr>
           <w:lang w:val="en-US"/>
         </w:rPr>
-        <w:t>1 css Variables</w:t>
-      </w:r>
-      <w:r>
-        <w:rPr>
-          <w:lang w:val="en-US"/>
-        </w:rPr>
-        <w:t>: to declare a css variable you do it inside the root selector e.g :root{}  it has to start with two ifin and if the variable is going to be two words then the space must be replaced with a cingle ifin e.g</w:t>
-      </w:r>
-    </w:p>
-    <w:p>
-      <w:pPr>
-        <w:rPr>
-          <w:lang w:val="en-US"/>
-        </w:rPr>
-      </w:pPr>
-      <w:r>
-        <w:rPr>
-          <w:lang w:val="en-US"/>
-        </w:rPr>
-        <w:t>:root{</w:t>
-      </w:r>
-    </w:p>
-    <w:p>
-      <w:pPr>
-        <w:rPr>
-          <w:lang w:val="en-US"/>
-        </w:rPr>
-      </w:pPr>
-      <w:r>
-        <w:rPr>
-          <w:lang w:val="en-US"/>
-        </w:rPr>
-        <w:t>--blue:#1e90ff</w:t>
+        <w:t xml:space="preserve">1 </w:t>
+      </w:r>
+      <w:proofErr w:type="spellStart"/>
+      <w:r>
+        <w:rPr>
+          <w:lang w:val="en-US"/>
+        </w:rPr>
+        <w:t>css</w:t>
+      </w:r>
+      <w:proofErr w:type="spellEnd"/>
+      <w:r>
+        <w:rPr>
+          <w:lang w:val="en-US"/>
+        </w:rPr>
+        <w:t xml:space="preserve"> Variables</w:t>
+      </w:r>
+      <w:r>
+        <w:rPr>
+          <w:lang w:val="en-US"/>
+        </w:rPr>
+        <w:t xml:space="preserve">: to declare a </w:t>
+      </w:r>
+      <w:proofErr w:type="spellStart"/>
+      <w:r>
+        <w:rPr>
+          <w:lang w:val="en-US"/>
+        </w:rPr>
+        <w:t>css</w:t>
+      </w:r>
+      <w:proofErr w:type="spellEnd"/>
+      <w:r>
+        <w:rPr>
+          <w:lang w:val="en-US"/>
+        </w:rPr>
+        <w:t xml:space="preserve"> variable you do it inside the root selector </w:t>
+      </w:r>
+      <w:proofErr w:type="spellStart"/>
+      <w:proofErr w:type="gramStart"/>
+      <w:r>
+        <w:rPr>
+          <w:lang w:val="en-US"/>
+        </w:rPr>
+        <w:t>e.g</w:t>
+      </w:r>
+      <w:proofErr w:type="spellEnd"/>
+      <w:r>
+        <w:rPr>
+          <w:lang w:val="en-US"/>
+        </w:rPr>
+        <w:t xml:space="preserve"> :root</w:t>
+      </w:r>
+      <w:proofErr w:type="gramEnd"/>
+      <w:r>
+        <w:rPr>
+          <w:lang w:val="en-US"/>
+        </w:rPr>
+        <w:t xml:space="preserve">{}  it has to start with two </w:t>
+      </w:r>
+      <w:proofErr w:type="spellStart"/>
+      <w:r>
+        <w:rPr>
+          <w:lang w:val="en-US"/>
+        </w:rPr>
+        <w:t>ifin</w:t>
+      </w:r>
+      <w:proofErr w:type="spellEnd"/>
+      <w:r>
+        <w:rPr>
+          <w:lang w:val="en-US"/>
+        </w:rPr>
+        <w:t xml:space="preserve"> and if the variable is going to be two words then the space must be replaced with a </w:t>
+      </w:r>
+      <w:proofErr w:type="spellStart"/>
+      <w:r>
+        <w:rPr>
+          <w:lang w:val="en-US"/>
+        </w:rPr>
+        <w:t>cingle</w:t>
+      </w:r>
+      <w:proofErr w:type="spellEnd"/>
+      <w:r>
+        <w:rPr>
+          <w:lang w:val="en-US"/>
+        </w:rPr>
+        <w:t xml:space="preserve"> </w:t>
+      </w:r>
+      <w:proofErr w:type="spellStart"/>
+      <w:r>
+        <w:rPr>
+          <w:lang w:val="en-US"/>
+        </w:rPr>
+        <w:t>ifin</w:t>
+      </w:r>
+      <w:proofErr w:type="spellEnd"/>
+      <w:r>
+        <w:rPr>
+          <w:lang w:val="en-US"/>
+        </w:rPr>
+        <w:t xml:space="preserve"> </w:t>
+      </w:r>
+      <w:proofErr w:type="spellStart"/>
+      <w:r>
+        <w:rPr>
+          <w:lang w:val="en-US"/>
+        </w:rPr>
+        <w:t>e.g</w:t>
+      </w:r>
+      <w:proofErr w:type="spellEnd"/>
+    </w:p>
+    <w:p>
+      <w:pPr>
+        <w:rPr>
+          <w:lang w:val="en-US"/>
+        </w:rPr>
+      </w:pPr>
+      <w:proofErr w:type="gramStart"/>
+      <w:r>
+        <w:rPr>
+          <w:lang w:val="en-US"/>
+        </w:rPr>
+        <w:t>:root</w:t>
+      </w:r>
+      <w:proofErr w:type="gramEnd"/>
+      <w:r>
+        <w:rPr>
+          <w:lang w:val="en-US"/>
+        </w:rPr>
+        <w:t>{</w:t>
+      </w:r>
+    </w:p>
+    <w:p>
+      <w:pPr>
+        <w:rPr>
+          <w:lang w:val="en-US"/>
+        </w:rPr>
+      </w:pPr>
+      <w:r>
+        <w:rPr>
+          <w:lang w:val="en-US"/>
+        </w:rPr>
+        <w:t>--blue</w:t>
+      </w:r>
+      <w:proofErr w:type="gramStart"/>
+      <w:r>
+        <w:rPr>
+          <w:lang w:val="en-US"/>
+        </w:rPr>
+        <w:t>:#</w:t>
+      </w:r>
+      <w:proofErr w:type="gramEnd"/>
+      <w:r>
+        <w:rPr>
+          <w:lang w:val="en-US"/>
+        </w:rPr>
+        <w:t>1e90ff</w:t>
       </w:r>
     </w:p>
     <w:p>
@@ -736,8 +1106,24 @@
         <w:rPr>
           <w:lang w:val="en-US"/>
         </w:rPr>
-        <w:t>-background:#fffff</w:t>
-      </w:r>
+        <w:t>-background</w:t>
+      </w:r>
+      <w:proofErr w:type="gramStart"/>
+      <w:r>
+        <w:rPr>
+          <w:lang w:val="en-US"/>
+        </w:rPr>
+        <w:t>:#</w:t>
+      </w:r>
+      <w:proofErr w:type="spellStart"/>
+      <w:proofErr w:type="gramEnd"/>
+      <w:r>
+        <w:rPr>
+          <w:lang w:val="en-US"/>
+        </w:rPr>
+        <w:t>fffff</w:t>
+      </w:r>
+      <w:proofErr w:type="spellEnd"/>
     </w:p>
     <w:p>
       <w:pPr>
@@ -762,33 +1148,138 @@
         <w:rPr>
           <w:lang w:val="en-US"/>
         </w:rPr>
-        <w:t>After declearing it you will need to call it to call it you use the var keyworkd and call it e.g var(--blue)e.g</w:t>
-      </w:r>
-    </w:p>
-    <w:p>
-      <w:pPr>
-        <w:rPr>
-          <w:lang w:val="en-US"/>
-        </w:rPr>
-      </w:pPr>
-      <w:r>
-        <w:rPr>
-          <w:lang w:val="en-US"/>
-        </w:rPr>
+        <w:t xml:space="preserve">After </w:t>
+      </w:r>
+      <w:proofErr w:type="spellStart"/>
+      <w:r>
+        <w:rPr>
+          <w:lang w:val="en-US"/>
+        </w:rPr>
+        <w:t>declearing</w:t>
+      </w:r>
+      <w:proofErr w:type="spellEnd"/>
+      <w:r>
+        <w:rPr>
+          <w:lang w:val="en-US"/>
+        </w:rPr>
+        <w:t xml:space="preserve"> it you will need to call it to call it you use the </w:t>
+      </w:r>
+      <w:proofErr w:type="spellStart"/>
+      <w:r>
+        <w:rPr>
+          <w:lang w:val="en-US"/>
+        </w:rPr>
+        <w:t>var</w:t>
+      </w:r>
+      <w:proofErr w:type="spellEnd"/>
+      <w:r>
+        <w:rPr>
+          <w:lang w:val="en-US"/>
+        </w:rPr>
+        <w:t xml:space="preserve"> </w:t>
+      </w:r>
+      <w:proofErr w:type="spellStart"/>
+      <w:r>
+        <w:rPr>
+          <w:lang w:val="en-US"/>
+        </w:rPr>
+        <w:t>keyworkd</w:t>
+      </w:r>
+      <w:proofErr w:type="spellEnd"/>
+      <w:r>
+        <w:rPr>
+          <w:lang w:val="en-US"/>
+        </w:rPr>
+        <w:t xml:space="preserve"> and call it </w:t>
+      </w:r>
+      <w:proofErr w:type="spellStart"/>
+      <w:r>
+        <w:rPr>
+          <w:lang w:val="en-US"/>
+        </w:rPr>
+        <w:t>e.g</w:t>
+      </w:r>
+      <w:proofErr w:type="spellEnd"/>
+      <w:r>
+        <w:rPr>
+          <w:lang w:val="en-US"/>
+        </w:rPr>
+        <w:t xml:space="preserve"> </w:t>
+      </w:r>
+      <w:proofErr w:type="spellStart"/>
+      <w:proofErr w:type="gramStart"/>
+      <w:r>
+        <w:rPr>
+          <w:lang w:val="en-US"/>
+        </w:rPr>
+        <w:t>var</w:t>
+      </w:r>
+      <w:proofErr w:type="spellEnd"/>
+      <w:r>
+        <w:rPr>
+          <w:lang w:val="en-US"/>
+        </w:rPr>
+        <w:t>(</w:t>
+      </w:r>
+      <w:proofErr w:type="gramEnd"/>
+      <w:r>
+        <w:rPr>
+          <w:lang w:val="en-US"/>
+        </w:rPr>
+        <w:t>--blue)</w:t>
+      </w:r>
+      <w:proofErr w:type="spellStart"/>
+      <w:r>
+        <w:rPr>
+          <w:lang w:val="en-US"/>
+        </w:rPr>
+        <w:t>e.g</w:t>
+      </w:r>
+      <w:proofErr w:type="spellEnd"/>
+    </w:p>
+    <w:p>
+      <w:pPr>
+        <w:rPr>
+          <w:lang w:val="en-US"/>
+        </w:rPr>
+      </w:pPr>
+      <w:proofErr w:type="gramStart"/>
+      <w:r>
+        <w:rPr>
+          <w:lang w:val="en-US"/>
+        </w:rPr>
+        <w:lastRenderedPageBreak/>
         <w:t>Body{</w:t>
       </w:r>
-    </w:p>
-    <w:p>
-      <w:pPr>
-        <w:rPr>
-          <w:lang w:val="en-US"/>
-        </w:rPr>
-      </w:pPr>
-      <w:r>
-        <w:rPr>
-          <w:lang w:val="en-US"/>
-        </w:rPr>
-        <w:t>Background-Color:var(--blue)</w:t>
+      <w:proofErr w:type="gramEnd"/>
+    </w:p>
+    <w:p>
+      <w:pPr>
+        <w:rPr>
+          <w:lang w:val="en-US"/>
+        </w:rPr>
+      </w:pPr>
+      <w:proofErr w:type="spellStart"/>
+      <w:r>
+        <w:rPr>
+          <w:lang w:val="en-US"/>
+        </w:rPr>
+        <w:t>Background-Color</w:t>
+      </w:r>
+      <w:proofErr w:type="gramStart"/>
+      <w:r>
+        <w:rPr>
+          <w:lang w:val="en-US"/>
+        </w:rPr>
+        <w:t>:var</w:t>
+      </w:r>
+      <w:proofErr w:type="spellEnd"/>
+      <w:proofErr w:type="gramEnd"/>
+      <w:r>
+        <w:rPr>
+          <w:lang w:val="en-US"/>
+        </w:rPr>
+        <w:t>(--blue)</w:t>
       </w:r>
     </w:p>
     <w:p>
@@ -820,8 +1311,35 @@
           <w:color w:val="000000"/>
           <w:lang w:eastAsia="en-GB"/>
         </w:rPr>
-        <w:lastRenderedPageBreak/>
-        <w:t>Advantages of using var() are:</w:t>
+        <w:t xml:space="preserve">Advantages of using </w:t>
+      </w:r>
+      <w:proofErr w:type="spellStart"/>
+      <w:proofErr w:type="gramStart"/>
+      <w:r>
+        <w:rPr>
+          <w:rFonts w:eastAsia="Times New Roman" w:cstheme="minorHAnsi"/>
+          <w:color w:val="000000"/>
+          <w:lang w:eastAsia="en-GB"/>
+        </w:rPr>
+        <w:t>var</w:t>
+      </w:r>
+      <w:proofErr w:type="spellEnd"/>
+      <w:r>
+        <w:rPr>
+          <w:rFonts w:eastAsia="Times New Roman" w:cstheme="minorHAnsi"/>
+          <w:color w:val="000000"/>
+          <w:lang w:eastAsia="en-GB"/>
+        </w:rPr>
+        <w:t>(</w:t>
+      </w:r>
+      <w:proofErr w:type="gramEnd"/>
+      <w:r>
+        <w:rPr>
+          <w:rFonts w:eastAsia="Times New Roman" w:cstheme="minorHAnsi"/>
+          <w:color w:val="000000"/>
+          <w:lang w:eastAsia="en-GB"/>
+        </w:rPr>
+        <w:t>) are:</w:t>
       </w:r>
     </w:p>
     <w:p>
@@ -867,7 +1385,25 @@
           <w:color w:val="000000"/>
           <w:lang w:eastAsia="en-GB"/>
         </w:rPr>
-        <w:t>makes it much easier to change the color values</w:t>
+        <w:t xml:space="preserve">makes it much easier to change the </w:t>
+      </w:r>
+      <w:proofErr w:type="spellStart"/>
+      <w:r>
+        <w:rPr>
+          <w:rFonts w:eastAsia="Times New Roman" w:cstheme="minorHAnsi"/>
+          <w:color w:val="000000"/>
+          <w:lang w:eastAsia="en-GB"/>
+        </w:rPr>
+        <w:t>color</w:t>
+      </w:r>
+      <w:proofErr w:type="spellEnd"/>
+      <w:r>
+        <w:rPr>
+          <w:rFonts w:eastAsia="Times New Roman" w:cstheme="minorHAnsi"/>
+          <w:color w:val="000000"/>
+          <w:lang w:eastAsia="en-GB"/>
+        </w:rPr>
+        <w:t xml:space="preserve"> values</w:t>
       </w:r>
     </w:p>
     <w:p>
@@ -886,7 +1422,25 @@
           <w:color w:val="000000"/>
           <w:lang w:eastAsia="en-GB"/>
         </w:rPr>
-        <w:t>To change the blue and white color to a softer blue and white, you just need to change the two variable values:</w:t>
+        <w:t xml:space="preserve">To change the blue and white </w:t>
+      </w:r>
+      <w:proofErr w:type="spellStart"/>
+      <w:r>
+        <w:rPr>
+          <w:rFonts w:eastAsia="Times New Roman" w:cstheme="minorHAnsi"/>
+          <w:color w:val="000000"/>
+          <w:lang w:eastAsia="en-GB"/>
+        </w:rPr>
+        <w:t>color</w:t>
+      </w:r>
+      <w:proofErr w:type="spellEnd"/>
+      <w:r>
+        <w:rPr>
+          <w:rFonts w:eastAsia="Times New Roman" w:cstheme="minorHAnsi"/>
+          <w:color w:val="000000"/>
+          <w:lang w:eastAsia="en-GB"/>
+        </w:rPr>
+        <w:t xml:space="preserve"> to a softer blue and white, you just need to change the two variable values:</w:t>
       </w:r>
     </w:p>
     <w:p>
@@ -919,7 +1473,37 @@
         <w:rPr>
           <w:lang w:val="en-US"/>
         </w:rPr>
-        <w:t>3 Background can do the work of Background Color in css but if you use only Background it can do more work than Background color it can also set the background as a url or network image</w:t>
+        <w:t xml:space="preserve">3 Background can do the work of Background Color in </w:t>
+      </w:r>
+      <w:proofErr w:type="spellStart"/>
+      <w:r>
+        <w:rPr>
+          <w:lang w:val="en-US"/>
+        </w:rPr>
+        <w:t>css</w:t>
+      </w:r>
+      <w:proofErr w:type="spellEnd"/>
+      <w:r>
+        <w:rPr>
+          <w:lang w:val="en-US"/>
+        </w:rPr>
+        <w:t xml:space="preserve"> but if you use only Background it can do more work than Background color it can also set the background as a </w:t>
+      </w:r>
+      <w:proofErr w:type="spellStart"/>
+      <w:proofErr w:type="gramStart"/>
+      <w:r>
+        <w:rPr>
+          <w:lang w:val="en-US"/>
+        </w:rPr>
+        <w:t>url</w:t>
+      </w:r>
+      <w:proofErr w:type="spellEnd"/>
+      <w:proofErr w:type="gramEnd"/>
+      <w:r>
+        <w:rPr>
+          <w:lang w:val="en-US"/>
+        </w:rPr>
+        <w:t xml:space="preserve"> or network image</w:t>
       </w:r>
     </w:p>
     <w:p>
@@ -958,6 +1542,7 @@
         </w:rPr>
         <w:t xml:space="preserve"> </w:t>
       </w:r>
+      <w:proofErr w:type="gramStart"/>
       <w:r>
         <w:rPr>
           <w:rFonts w:ascii="Consolas" w:hAnsi="Consolas"/>
@@ -968,6 +1553,7 @@
         </w:rPr>
         <w:t>margin</w:t>
       </w:r>
+      <w:proofErr w:type="gramEnd"/>
       <w:r>
         <w:rPr>
           <w:rStyle w:val="cssdelimitercolor"/>
@@ -1013,6 +1599,7 @@
           <w:shd w:val="clear" w:color="auto" w:fill="FFFFFF"/>
         </w:rPr>
       </w:pPr>
+      <w:proofErr w:type="gramStart"/>
       <w:r>
         <w:rPr>
           <w:rFonts w:ascii="Consolas" w:hAnsi="Consolas"/>
@@ -1023,6 +1610,7 @@
         </w:rPr>
         <w:t>margin</w:t>
       </w:r>
+      <w:proofErr w:type="gramEnd"/>
       <w:r>
         <w:rPr>
           <w:rStyle w:val="cssdelimitercolor"/>
@@ -1054,11 +1642,10 @@
           <w:szCs w:val="23"/>
           <w:shd w:val="clear" w:color="auto" w:fill="FFFFFF"/>
         </w:rPr>
-        <w:t>top ,right&amp;left,bottom</w:t>
-      </w:r>
-    </w:p>
-    <w:p>
-      <w:pPr>
+        <w:t>top ,</w:t>
+      </w:r>
+      <w:proofErr w:type="spellStart"/>
+      <w:r>
         <w:rPr>
           <w:rStyle w:val="cssdelimitercolor"/>
           <w:rFonts w:ascii="Consolas" w:hAnsi="Consolas"/>
@@ -1067,7 +1654,22 @@
           <w:szCs w:val="23"/>
           <w:shd w:val="clear" w:color="auto" w:fill="FFFFFF"/>
         </w:rPr>
-      </w:pPr>
+        <w:t>right&amp;left,bottom</w:t>
+      </w:r>
+      <w:proofErr w:type="spellEnd"/>
+    </w:p>
+    <w:p>
+      <w:pPr>
+        <w:rPr>
+          <w:rStyle w:val="cssdelimitercolor"/>
+          <w:rFonts w:ascii="Consolas" w:hAnsi="Consolas"/>
+          <w:color w:val="000000"/>
+          <w:sz w:val="23"/>
+          <w:szCs w:val="23"/>
+          <w:shd w:val="clear" w:color="auto" w:fill="FFFFFF"/>
+        </w:rPr>
+      </w:pPr>
+      <w:proofErr w:type="gramStart"/>
       <w:r>
         <w:rPr>
           <w:rFonts w:ascii="Consolas" w:hAnsi="Consolas"/>
@@ -1078,6 +1680,7 @@
         </w:rPr>
         <w:t>margin</w:t>
       </w:r>
+      <w:proofErr w:type="gramEnd"/>
       <w:r>
         <w:rPr>
           <w:rStyle w:val="cssdelimitercolor"/>
@@ -1108,7 +1711,31 @@
           <w:szCs w:val="23"/>
           <w:shd w:val="clear" w:color="auto" w:fill="FFFFFF"/>
         </w:rPr>
-        <w:t>;     top&amp;bottom right and left</w:t>
+        <w:t xml:space="preserve">;     </w:t>
+      </w:r>
+      <w:proofErr w:type="spellStart"/>
+      <w:r>
+        <w:rPr>
+          <w:rStyle w:val="cssdelimitercolor"/>
+          <w:rFonts w:ascii="Consolas" w:hAnsi="Consolas"/>
+          <w:color w:val="000000"/>
+          <w:sz w:val="23"/>
+          <w:szCs w:val="23"/>
+          <w:shd w:val="clear" w:color="auto" w:fill="FFFFFF"/>
+        </w:rPr>
+        <w:t>top&amp;bottom</w:t>
+      </w:r>
+      <w:proofErr w:type="spellEnd"/>
+      <w:r>
+        <w:rPr>
+          <w:rStyle w:val="cssdelimitercolor"/>
+          <w:rFonts w:ascii="Consolas" w:hAnsi="Consolas"/>
+          <w:color w:val="000000"/>
+          <w:sz w:val="23"/>
+          <w:szCs w:val="23"/>
+          <w:shd w:val="clear" w:color="auto" w:fill="FFFFFF"/>
+        </w:rPr>
+        <w:t xml:space="preserve"> right and left</w:t>
       </w:r>
     </w:p>
     <w:p>
@@ -1123,6 +1750,7 @@
           <w:lang w:eastAsia="en-GB"/>
         </w:rPr>
       </w:pPr>
+      <w:proofErr w:type="gramStart"/>
       <w:r>
         <w:rPr>
           <w:rFonts w:ascii="Consolas" w:hAnsi="Consolas"/>
@@ -1133,6 +1761,7 @@
         </w:rPr>
         <w:t>margin</w:t>
       </w:r>
+      <w:proofErr w:type="gramEnd"/>
       <w:r>
         <w:rPr>
           <w:rStyle w:val="cssdelimitercolor"/>
@@ -1175,7 +1804,37 @@
         <w:rPr>
           <w:lang w:val="en-US"/>
         </w:rPr>
-        <w:t>3 Background can do the work of Background Color in css but if you use only Background it can do more work than Background color it can also set the background as a url or network image</w:t>
+        <w:t xml:space="preserve">3 Background can do the work of Background Color in </w:t>
+      </w:r>
+      <w:proofErr w:type="spellStart"/>
+      <w:r>
+        <w:rPr>
+          <w:lang w:val="en-US"/>
+        </w:rPr>
+        <w:t>css</w:t>
+      </w:r>
+      <w:proofErr w:type="spellEnd"/>
+      <w:r>
+        <w:rPr>
+          <w:lang w:val="en-US"/>
+        </w:rPr>
+        <w:t xml:space="preserve"> but if you use only Background it can do more work than Background color it can also set the background as a </w:t>
+      </w:r>
+      <w:proofErr w:type="spellStart"/>
+      <w:proofErr w:type="gramStart"/>
+      <w:r>
+        <w:rPr>
+          <w:lang w:val="en-US"/>
+        </w:rPr>
+        <w:t>url</w:t>
+      </w:r>
+      <w:proofErr w:type="spellEnd"/>
+      <w:proofErr w:type="gramEnd"/>
+      <w:r>
+        <w:rPr>
+          <w:lang w:val="en-US"/>
+        </w:rPr>
+        <w:t xml:space="preserve"> or network image</w:t>
       </w:r>
     </w:p>
     <w:p>
@@ -1221,7 +1880,29 @@
           <w:szCs w:val="23"/>
           <w:lang w:eastAsia="en-GB"/>
         </w:rPr>
-        <w:t xml:space="preserve">5 What is after pseudo element </w:t>
+        <w:t xml:space="preserve">5 What is after pseudo </w:t>
+      </w:r>
+      <w:proofErr w:type="gramStart"/>
+      <w:r>
+        <w:rPr>
+          <w:rFonts w:ascii="Verdana" w:eastAsia="Times New Roman" w:hAnsi="Verdana" w:cs="Times New Roman"/>
+          <w:color w:val="000000"/>
+          <w:sz w:val="23"/>
+          <w:szCs w:val="23"/>
+          <w:lang w:eastAsia="en-GB"/>
+        </w:rPr>
+        <w:t>element</w:t>
+      </w:r>
+      <w:proofErr w:type="gramEnd"/>
+      <w:r>
+        <w:rPr>
+          <w:rFonts w:ascii="Verdana" w:eastAsia="Times New Roman" w:hAnsi="Verdana" w:cs="Times New Roman"/>
+          <w:color w:val="000000"/>
+          <w:sz w:val="23"/>
+          <w:szCs w:val="23"/>
+          <w:lang w:eastAsia="en-GB"/>
+        </w:rPr>
+        <w:t xml:space="preserve"> </w:t>
       </w:r>
     </w:p>
     <w:p>
@@ -1267,7 +1948,29 @@
           <w:szCs w:val="23"/>
           <w:lang w:eastAsia="en-GB"/>
         </w:rPr>
-        <w:t xml:space="preserve">7 spaces are important in css </w:t>
+        <w:t xml:space="preserve">7 spaces are important in </w:t>
+      </w:r>
+      <w:proofErr w:type="spellStart"/>
+      <w:r>
+        <w:rPr>
+          <w:rFonts w:ascii="Verdana" w:eastAsia="Times New Roman" w:hAnsi="Verdana" w:cs="Times New Roman"/>
+          <w:color w:val="000000"/>
+          <w:sz w:val="23"/>
+          <w:szCs w:val="23"/>
+          <w:lang w:eastAsia="en-GB"/>
+        </w:rPr>
+        <w:t>css</w:t>
+      </w:r>
+      <w:proofErr w:type="spellEnd"/>
+      <w:r>
+        <w:rPr>
+          <w:rFonts w:ascii="Verdana" w:eastAsia="Times New Roman" w:hAnsi="Verdana" w:cs="Times New Roman"/>
+          <w:color w:val="000000"/>
+          <w:sz w:val="23"/>
+          <w:szCs w:val="23"/>
+          <w:lang w:eastAsia="en-GB"/>
+        </w:rPr>
+        <w:t xml:space="preserve"> </w:t>
       </w:r>
     </w:p>
     <w:p>
@@ -1290,8 +1993,42 @@
           <w:szCs w:val="23"/>
           <w:lang w:eastAsia="en-GB"/>
         </w:rPr>
-        <w:t>8 What does rgba do</w:t>
-      </w:r>
+        <w:t xml:space="preserve">8 What does </w:t>
+      </w:r>
+      <w:proofErr w:type="spellStart"/>
+      <w:r>
+        <w:rPr>
+          <w:rFonts w:ascii="Verdana" w:eastAsia="Times New Roman" w:hAnsi="Verdana" w:cs="Times New Roman"/>
+          <w:color w:val="000000"/>
+          <w:sz w:val="23"/>
+          <w:szCs w:val="23"/>
+          <w:lang w:eastAsia="en-GB"/>
+        </w:rPr>
+        <w:t>rgba</w:t>
+      </w:r>
+      <w:proofErr w:type="spellEnd"/>
+      <w:r>
+        <w:rPr>
+          <w:rFonts w:ascii="Verdana" w:eastAsia="Times New Roman" w:hAnsi="Verdana" w:cs="Times New Roman"/>
+          <w:color w:val="000000"/>
+          <w:sz w:val="23"/>
+          <w:szCs w:val="23"/>
+          <w:lang w:eastAsia="en-GB"/>
+        </w:rPr>
+        <w:t xml:space="preserve"> </w:t>
+      </w:r>
+      <w:proofErr w:type="gramStart"/>
+      <w:r>
+        <w:rPr>
+          <w:rFonts w:ascii="Verdana" w:eastAsia="Times New Roman" w:hAnsi="Verdana" w:cs="Times New Roman"/>
+          <w:color w:val="000000"/>
+          <w:sz w:val="23"/>
+          <w:szCs w:val="23"/>
+          <w:lang w:eastAsia="en-GB"/>
+        </w:rPr>
+        <w:t>do</w:t>
+      </w:r>
+      <w:proofErr w:type="gramEnd"/>
     </w:p>
     <w:p>
       <w:pPr>
@@ -1323,7 +2060,29 @@
           <w:szCs w:val="23"/>
           <w:lang w:eastAsia="en-GB"/>
         </w:rPr>
-        <w:t xml:space="preserve"> what is position fixed : this means that no matter how much you scroll the icon will remain where it was meant to be </w:t>
+        <w:t xml:space="preserve"> what is position </w:t>
+      </w:r>
+      <w:proofErr w:type="gramStart"/>
+      <w:r>
+        <w:rPr>
+          <w:rFonts w:ascii="Verdana" w:eastAsia="Times New Roman" w:hAnsi="Verdana" w:cs="Times New Roman"/>
+          <w:color w:val="000000"/>
+          <w:sz w:val="23"/>
+          <w:szCs w:val="23"/>
+          <w:lang w:eastAsia="en-GB"/>
+        </w:rPr>
+        <w:t>fixed :</w:t>
+      </w:r>
+      <w:proofErr w:type="gramEnd"/>
+      <w:r>
+        <w:rPr>
+          <w:rFonts w:ascii="Verdana" w:eastAsia="Times New Roman" w:hAnsi="Verdana" w:cs="Times New Roman"/>
+          <w:color w:val="000000"/>
+          <w:sz w:val="23"/>
+          <w:szCs w:val="23"/>
+          <w:lang w:eastAsia="en-GB"/>
+        </w:rPr>
+        <w:t xml:space="preserve"> this means that no matter how much you scroll the icon will remain where it was meant to be </w:t>
       </w:r>
     </w:p>
     <w:p>
@@ -1369,7 +2128,29 @@
           <w:szCs w:val="23"/>
           <w:lang w:eastAsia="en-GB"/>
         </w:rPr>
-        <w:t xml:space="preserve">11 transition delays of haisten the time of a change </w:t>
+        <w:t xml:space="preserve">11 transition delays of </w:t>
+      </w:r>
+      <w:proofErr w:type="spellStart"/>
+      <w:r>
+        <w:rPr>
+          <w:rFonts w:ascii="Verdana" w:eastAsia="Times New Roman" w:hAnsi="Verdana" w:cs="Times New Roman"/>
+          <w:color w:val="000000"/>
+          <w:sz w:val="23"/>
+          <w:szCs w:val="23"/>
+          <w:lang w:eastAsia="en-GB"/>
+        </w:rPr>
+        <w:t>haisten</w:t>
+      </w:r>
+      <w:proofErr w:type="spellEnd"/>
+      <w:r>
+        <w:rPr>
+          <w:rFonts w:ascii="Verdana" w:eastAsia="Times New Roman" w:hAnsi="Verdana" w:cs="Times New Roman"/>
+          <w:color w:val="000000"/>
+          <w:sz w:val="23"/>
+          <w:szCs w:val="23"/>
+          <w:lang w:eastAsia="en-GB"/>
+        </w:rPr>
+        <w:t xml:space="preserve"> the time of a change </w:t>
       </w:r>
     </w:p>
     <w:p>
@@ -1392,6 +2173,7 @@
           <w:szCs w:val="23"/>
           <w:lang w:eastAsia="en-GB"/>
         </w:rPr>
+        <w:lastRenderedPageBreak/>
         <w:t xml:space="preserve">12 display grid means display column by column after setting that it worn t work until you assign grid template </w:t>
       </w:r>
     </w:p>
@@ -1461,9 +2243,20 @@
           <w:szCs w:val="21"/>
           <w:lang w:eastAsia="en-GB"/>
         </w:rPr>
-        <w:lastRenderedPageBreak/>
-        <w:t>.experience__container</w:t>
-      </w:r>
+        <w:t>.</w:t>
+      </w:r>
+      <w:proofErr w:type="spellStart"/>
+      <w:r>
+        <w:rPr>
+          <w:rFonts w:ascii="Consolas" w:eastAsia="Times New Roman" w:hAnsi="Consolas" w:cs="Times New Roman"/>
+          <w:color w:val="D7BA7D"/>
+          <w:sz w:val="21"/>
+          <w:szCs w:val="21"/>
+          <w:lang w:eastAsia="en-GB"/>
+        </w:rPr>
+        <w:t>experience__container</w:t>
+      </w:r>
+      <w:proofErr w:type="spellEnd"/>
       <w:r>
         <w:rPr>
           <w:rFonts w:ascii="Consolas" w:eastAsia="Times New Roman" w:hAnsi="Consolas" w:cs="Times New Roman"/>
@@ -1528,8 +2321,20 @@
           <w:szCs w:val="21"/>
           <w:lang w:eastAsia="en-GB"/>
         </w:rPr>
-        <w:t>.experience__container</w:t>
-      </w:r>
+        <w:t>.</w:t>
+      </w:r>
+      <w:proofErr w:type="spellStart"/>
+      <w:r>
+        <w:rPr>
+          <w:rFonts w:ascii="Consolas" w:eastAsia="Times New Roman" w:hAnsi="Consolas" w:cs="Times New Roman"/>
+          <w:color w:val="D7BA7D"/>
+          <w:sz w:val="21"/>
+          <w:szCs w:val="21"/>
+          <w:lang w:eastAsia="en-GB"/>
+        </w:rPr>
+        <w:t>experience__container</w:t>
+      </w:r>
+      <w:proofErr w:type="spellEnd"/>
       <w:r>
         <w:rPr>
           <w:rFonts w:ascii="Consolas" w:eastAsia="Times New Roman" w:hAnsi="Consolas" w:cs="Times New Roman"/>
@@ -1607,7 +2412,29 @@
           <w:szCs w:val="23"/>
           <w:lang w:eastAsia="en-GB"/>
         </w:rPr>
-        <w:t>How to pass my downloadable cv as a props</w:t>
+        <w:t xml:space="preserve">How to pass my downloadable </w:t>
+      </w:r>
+      <w:proofErr w:type="gramStart"/>
+      <w:r>
+        <w:rPr>
+          <w:rFonts w:ascii="Verdana" w:eastAsia="Times New Roman" w:hAnsi="Verdana" w:cs="Times New Roman"/>
+          <w:color w:val="000000"/>
+          <w:sz w:val="23"/>
+          <w:szCs w:val="23"/>
+          <w:lang w:eastAsia="en-GB"/>
+        </w:rPr>
+        <w:t>cv</w:t>
+      </w:r>
+      <w:proofErr w:type="gramEnd"/>
+      <w:r>
+        <w:rPr>
+          <w:rFonts w:ascii="Verdana" w:eastAsia="Times New Roman" w:hAnsi="Verdana" w:cs="Times New Roman"/>
+          <w:color w:val="000000"/>
+          <w:sz w:val="23"/>
+          <w:szCs w:val="23"/>
+          <w:lang w:eastAsia="en-GB"/>
+        </w:rPr>
+        <w:t xml:space="preserve"> as a props</w:t>
       </w:r>
     </w:p>
     <w:p>
@@ -1622,15 +2449,71 @@
           <w:lang w:eastAsia="en-GB"/>
         </w:rPr>
       </w:pPr>
-      <w:r>
-        <w:rPr>
-          <w:rFonts w:ascii="Verdana" w:eastAsia="Times New Roman" w:hAnsi="Verdana" w:cs="Times New Roman"/>
-          <w:color w:val="000000"/>
-          <w:sz w:val="23"/>
-          <w:szCs w:val="23"/>
-          <w:lang w:eastAsia="en-GB"/>
-        </w:rPr>
-        <w:t xml:space="preserve">Swiper js swiper slide </w:t>
+      <w:proofErr w:type="spellStart"/>
+      <w:r>
+        <w:rPr>
+          <w:rFonts w:ascii="Verdana" w:eastAsia="Times New Roman" w:hAnsi="Verdana" w:cs="Times New Roman"/>
+          <w:color w:val="000000"/>
+          <w:sz w:val="23"/>
+          <w:szCs w:val="23"/>
+          <w:lang w:eastAsia="en-GB"/>
+        </w:rPr>
+        <w:t>Swiper</w:t>
+      </w:r>
+      <w:proofErr w:type="spellEnd"/>
+      <w:r>
+        <w:rPr>
+          <w:rFonts w:ascii="Verdana" w:eastAsia="Times New Roman" w:hAnsi="Verdana" w:cs="Times New Roman"/>
+          <w:color w:val="000000"/>
+          <w:sz w:val="23"/>
+          <w:szCs w:val="23"/>
+          <w:lang w:eastAsia="en-GB"/>
+        </w:rPr>
+        <w:t xml:space="preserve"> </w:t>
+      </w:r>
+      <w:proofErr w:type="spellStart"/>
+      <w:r>
+        <w:rPr>
+          <w:rFonts w:ascii="Verdana" w:eastAsia="Times New Roman" w:hAnsi="Verdana" w:cs="Times New Roman"/>
+          <w:color w:val="000000"/>
+          <w:sz w:val="23"/>
+          <w:szCs w:val="23"/>
+          <w:lang w:eastAsia="en-GB"/>
+        </w:rPr>
+        <w:t>js</w:t>
+      </w:r>
+      <w:proofErr w:type="spellEnd"/>
+      <w:r>
+        <w:rPr>
+          <w:rFonts w:ascii="Verdana" w:eastAsia="Times New Roman" w:hAnsi="Verdana" w:cs="Times New Roman"/>
+          <w:color w:val="000000"/>
+          <w:sz w:val="23"/>
+          <w:szCs w:val="23"/>
+          <w:lang w:eastAsia="en-GB"/>
+        </w:rPr>
+        <w:t xml:space="preserve"> </w:t>
+      </w:r>
+      <w:proofErr w:type="spellStart"/>
+      <w:r>
+        <w:rPr>
+          <w:rFonts w:ascii="Verdana" w:eastAsia="Times New Roman" w:hAnsi="Verdana" w:cs="Times New Roman"/>
+          <w:color w:val="000000"/>
+          <w:sz w:val="23"/>
+          <w:szCs w:val="23"/>
+          <w:lang w:eastAsia="en-GB"/>
+        </w:rPr>
+        <w:t>swiper</w:t>
+      </w:r>
+      <w:proofErr w:type="spellEnd"/>
+      <w:r>
+        <w:rPr>
+          <w:rFonts w:ascii="Verdana" w:eastAsia="Times New Roman" w:hAnsi="Verdana" w:cs="Times New Roman"/>
+          <w:color w:val="000000"/>
+          <w:sz w:val="23"/>
+          <w:szCs w:val="23"/>
+          <w:lang w:eastAsia="en-GB"/>
+        </w:rPr>
+        <w:t xml:space="preserve"> slide </w:t>
       </w:r>
     </w:p>
     <w:p>
@@ -1653,8 +2536,20 @@
           <w:szCs w:val="23"/>
           <w:lang w:eastAsia="en-GB"/>
         </w:rPr>
-        <w:t>Email js</w:t>
-      </w:r>
+        <w:t xml:space="preserve">Email </w:t>
+      </w:r>
+      <w:proofErr w:type="spellStart"/>
+      <w:r>
+        <w:rPr>
+          <w:rFonts w:ascii="Verdana" w:eastAsia="Times New Roman" w:hAnsi="Verdana" w:cs="Times New Roman"/>
+          <w:color w:val="000000"/>
+          <w:sz w:val="23"/>
+          <w:szCs w:val="23"/>
+          <w:lang w:eastAsia="en-GB"/>
+        </w:rPr>
+        <w:t>js</w:t>
+      </w:r>
+      <w:proofErr w:type="spellEnd"/>
     </w:p>
     <w:p>
       <w:pPr>
@@ -1676,10 +2571,30 @@
           <w:szCs w:val="23"/>
           <w:lang w:eastAsia="en-GB"/>
         </w:rPr>
-        <w:t xml:space="preserve">When rendering props each item should have its own unique key if you want to insert the key insert it where you will insert the className </w:t>
-      </w:r>
-      <w:bookmarkStart w:id="0" w:name="_GoBack"/>
-      <w:bookmarkEnd w:id="0"/>
+        <w:t xml:space="preserve">When rendering props each item should have its own unique key if you want to insert the key insert it where you will insert the </w:t>
+      </w:r>
+      <w:proofErr w:type="spellStart"/>
+      <w:r>
+        <w:rPr>
+          <w:rFonts w:ascii="Verdana" w:eastAsia="Times New Roman" w:hAnsi="Verdana" w:cs="Times New Roman"/>
+          <w:color w:val="000000"/>
+          <w:sz w:val="23"/>
+          <w:szCs w:val="23"/>
+          <w:lang w:eastAsia="en-GB"/>
+        </w:rPr>
+        <w:t>className</w:t>
+      </w:r>
+      <w:proofErr w:type="spellEnd"/>
+      <w:r>
+        <w:rPr>
+          <w:rFonts w:ascii="Verdana" w:eastAsia="Times New Roman" w:hAnsi="Verdana" w:cs="Times New Roman"/>
+          <w:color w:val="000000"/>
+          <w:sz w:val="23"/>
+          <w:szCs w:val="23"/>
+          <w:lang w:eastAsia="en-GB"/>
+        </w:rPr>
+        <w:t xml:space="preserve"> </w:t>
+      </w:r>
     </w:p>
     <w:sectPr>
       <w:pgSz w:w="11906" w:h="16838"/>

</xml_diff>